<commit_message>
texto escrito en clases
</commit_message>
<xml_diff>
--- a/text.docx
+++ b/text.docx
@@ -14,6 +14,13 @@
           <w:b/>
           <w:lang w:val="es-ES"/>
         </w:rPr>
+        <w:t xml:space="preserve">T1 </w:t>
+      </w:r>
+      <w:r>
+        <w:rPr>
+          <w:b/>
+          <w:lang w:val="es-ES"/>
+        </w:rPr>
         <w:t xml:space="preserve">tarea: hacer un buscador de personaje de ese personaje en </w:t>
       </w:r>
       <w:r>
@@ -683,33 +690,40 @@
       </w:r>
       <w:r>
         <w:rPr>
+          <w:b/>
+          <w:lang w:val="es-ES"/>
+        </w:rPr>
+        <w:t xml:space="preserve">t2 </w:t>
+      </w:r>
+      <w:r>
+        <w:rPr>
+          <w:b/>
           <w:lang w:val="es-ES"/>
         </w:rPr>
         <w:t>Tarea= dos botones de búsquedas que muestre dos fotos de diferente personajes</w:t>
       </w:r>
       <w:r>
         <w:rPr>
+          <w:b/>
           <w:lang w:val="es-ES"/>
         </w:rPr>
         <w:br/>
         <w:t xml:space="preserve">si tienes el mismo </w:t>
       </w:r>
-      <w:proofErr w:type="spellStart"/>
-      <w:r>
-        <w:rPr>
-          <w:lang w:val="es-ES"/>
-        </w:rPr>
-        <w:t>genero</w:t>
-      </w:r>
-      <w:proofErr w:type="spellEnd"/>
-      <w:r>
-        <w:rPr>
+      <w:r>
+        <w:rPr>
+          <w:b/>
+          <w:lang w:val="es-ES"/>
+        </w:rPr>
+        <w:t>género</w:t>
+      </w:r>
+      <w:r>
+        <w:rPr>
+          <w:b/>
           <w:lang w:val="es-ES"/>
         </w:rPr>
         <w:t xml:space="preserve"> tiene que dar positivo y si tiene genero diferentes tiene que dar un negativo</w:t>
       </w:r>
-      <w:bookmarkStart w:id="0" w:name="_GoBack"/>
-      <w:bookmarkEnd w:id="0"/>
     </w:p>
     <w:sectPr>
       <w:pgSz w:w="12240" w:h="15840"/>
@@ -751,6 +765,611 @@
           <w:lang w:val="es-ES"/>
         </w:rPr>
       </w:pPr>
+      <w:r>
+        <w:rPr>
+          <w:lang w:val="es-ES"/>
+        </w:rPr>
+        <w:t>18/04/2024</w:t>
+      </w:r>
+      <w:r>
+        <w:rPr>
+          <w:lang w:val="es-ES"/>
+        </w:rPr>
+        <w:br/>
+      </w:r>
+      <w:proofErr w:type="spellStart"/>
+      <w:r>
+        <w:rPr>
+          <w:lang w:val="es-ES"/>
+        </w:rPr>
+        <w:t>random</w:t>
+      </w:r>
+      <w:proofErr w:type="spellEnd"/>
+      <w:r>
+        <w:rPr>
+          <w:lang w:val="es-ES"/>
+        </w:rPr>
+        <w:t xml:space="preserve"> </w:t>
+      </w:r>
+      <w:proofErr w:type="spellStart"/>
+      <w:r>
+        <w:rPr>
+          <w:lang w:val="es-ES"/>
+        </w:rPr>
+        <w:t>user</w:t>
+      </w:r>
+      <w:proofErr w:type="spellEnd"/>
+      <w:r>
+        <w:rPr>
+          <w:lang w:val="es-ES"/>
+        </w:rPr>
+        <w:t xml:space="preserve"> api </w:t>
+      </w:r>
+      <w:r>
+        <w:rPr>
+          <w:lang w:val="es-ES"/>
+        </w:rPr>
+        <w:br/>
+      </w:r>
+      <w:proofErr w:type="spellStart"/>
+      <w:r>
+        <w:rPr>
+          <w:lang w:val="es-ES"/>
+        </w:rPr>
+        <w:t>Leaflet</w:t>
+      </w:r>
+      <w:proofErr w:type="spellEnd"/>
+      <w:r>
+        <w:rPr>
+          <w:lang w:val="es-ES"/>
+        </w:rPr>
+        <w:br/>
+        <w:t>1.investigar</w:t>
+      </w:r>
+      <w:r>
+        <w:rPr>
+          <w:lang w:val="es-ES"/>
+        </w:rPr>
+        <w:br/>
+      </w:r>
+      <w:proofErr w:type="spellStart"/>
+      <w:r>
+        <w:rPr>
+          <w:lang w:val="es-ES"/>
+        </w:rPr>
+        <w:t>random</w:t>
+      </w:r>
+      <w:proofErr w:type="spellEnd"/>
+      <w:r>
+        <w:rPr>
+          <w:lang w:val="es-ES"/>
+        </w:rPr>
+        <w:t xml:space="preserve"> </w:t>
+      </w:r>
+      <w:proofErr w:type="spellStart"/>
+      <w:r>
+        <w:rPr>
+          <w:lang w:val="es-ES"/>
+        </w:rPr>
+        <w:t>user</w:t>
+      </w:r>
+      <w:proofErr w:type="spellEnd"/>
+      <w:r>
+        <w:rPr>
+          <w:lang w:val="es-ES"/>
+        </w:rPr>
+        <w:t xml:space="preserve"> api </w:t>
+      </w:r>
+      <w:r>
+        <w:rPr>
+          <w:lang w:val="es-ES"/>
+        </w:rPr>
+        <w:br/>
+      </w:r>
+      <w:proofErr w:type="spellStart"/>
+      <w:r>
+        <w:rPr>
+          <w:lang w:val="es-ES"/>
+        </w:rPr>
+        <w:t>Leaflet</w:t>
+      </w:r>
+      <w:proofErr w:type="spellEnd"/>
+      <w:r>
+        <w:rPr>
+          <w:lang w:val="es-ES"/>
+        </w:rPr>
+        <w:br/>
+        <w:t>2.</w:t>
+      </w:r>
+      <w:r>
+        <w:rPr>
+          <w:lang w:val="es-ES"/>
+        </w:rPr>
+        <w:br/>
+      </w:r>
+      <w:r>
+        <w:rPr>
+          <w:b/>
+          <w:lang w:val="es-ES"/>
+        </w:rPr>
+        <w:t xml:space="preserve">t3 </w:t>
+      </w:r>
+      <w:r>
+        <w:rPr>
+          <w:b/>
+          <w:strike/>
+          <w:lang w:val="es-ES"/>
+        </w:rPr>
+        <w:t>hacer una caja donde se va hacer un ID con todos los datos de las personas</w:t>
+      </w:r>
+      <w:r>
+        <w:rPr>
+          <w:b/>
+          <w:strike/>
+          <w:lang w:val="es-ES"/>
+        </w:rPr>
+        <w:br/>
+        <w:t>buscar datos</w:t>
+      </w:r>
+      <w:r>
+        <w:rPr>
+          <w:b/>
+          <w:strike/>
+          <w:lang w:val="es-ES"/>
+        </w:rPr>
+        <w:t xml:space="preserve"> (</w:t>
+      </w:r>
+      <w:proofErr w:type="spellStart"/>
+      <w:r>
+        <w:rPr>
+          <w:b/>
+          <w:strike/>
+          <w:lang w:val="es-ES"/>
+        </w:rPr>
+        <w:t>random</w:t>
+      </w:r>
+      <w:proofErr w:type="spellEnd"/>
+      <w:r>
+        <w:rPr>
+          <w:b/>
+          <w:strike/>
+          <w:lang w:val="es-ES"/>
+        </w:rPr>
+        <w:t xml:space="preserve"> </w:t>
+      </w:r>
+      <w:proofErr w:type="spellStart"/>
+      <w:r>
+        <w:rPr>
+          <w:b/>
+          <w:strike/>
+          <w:lang w:val="es-ES"/>
+        </w:rPr>
+        <w:t>user</w:t>
+      </w:r>
+      <w:proofErr w:type="spellEnd"/>
+      <w:r>
+        <w:rPr>
+          <w:b/>
+          <w:strike/>
+          <w:lang w:val="es-ES"/>
+        </w:rPr>
+        <w:t xml:space="preserve"> api)</w:t>
+      </w:r>
+      <w:r>
+        <w:rPr>
+          <w:b/>
+          <w:strike/>
+          <w:lang w:val="es-ES"/>
+        </w:rPr>
+        <w:t>:</w:t>
+      </w:r>
+      <w:r>
+        <w:rPr>
+          <w:b/>
+          <w:strike/>
+          <w:lang w:val="es-ES"/>
+        </w:rPr>
+        <w:br/>
+      </w:r>
+      <w:proofErr w:type="spellStart"/>
+      <w:r>
+        <w:rPr>
+          <w:b/>
+          <w:strike/>
+          <w:lang w:val="es-ES"/>
+        </w:rPr>
+        <w:t>longitude</w:t>
+      </w:r>
+      <w:proofErr w:type="spellEnd"/>
+      <w:r>
+        <w:rPr>
+          <w:b/>
+          <w:strike/>
+          <w:lang w:val="es-ES"/>
+        </w:rPr>
+        <w:br/>
+      </w:r>
+      <w:proofErr w:type="spellStart"/>
+      <w:r>
+        <w:rPr>
+          <w:b/>
+          <w:strike/>
+          <w:lang w:val="es-ES"/>
+        </w:rPr>
+        <w:t>latitude</w:t>
+      </w:r>
+      <w:proofErr w:type="spellEnd"/>
+      <w:r>
+        <w:rPr>
+          <w:strike/>
+          <w:lang w:val="es-ES"/>
+        </w:rPr>
+        <w:br/>
+        <w:t>y hacer una petición en la segunda api (</w:t>
+      </w:r>
+      <w:proofErr w:type="spellStart"/>
+      <w:r>
+        <w:rPr>
+          <w:strike/>
+          <w:lang w:val="es-ES"/>
+        </w:rPr>
+        <w:t>Leaflet</w:t>
+      </w:r>
+      <w:proofErr w:type="spellEnd"/>
+      <w:r>
+        <w:rPr>
+          <w:strike/>
+          <w:lang w:val="es-ES"/>
+        </w:rPr>
+        <w:t>):</w:t>
+      </w:r>
+      <w:r>
+        <w:rPr>
+          <w:strike/>
+          <w:lang w:val="es-ES"/>
+        </w:rPr>
+        <w:br/>
+        <w:t xml:space="preserve">pintar un mapa usando la </w:t>
+      </w:r>
+      <w:proofErr w:type="spellStart"/>
+      <w:r>
+        <w:rPr>
+          <w:strike/>
+          <w:lang w:val="es-ES"/>
+        </w:rPr>
+        <w:t>longitude</w:t>
+      </w:r>
+      <w:proofErr w:type="spellEnd"/>
+      <w:r>
+        <w:rPr>
+          <w:strike/>
+          <w:lang w:val="es-ES"/>
+        </w:rPr>
+        <w:t xml:space="preserve"> y la </w:t>
+      </w:r>
+      <w:proofErr w:type="spellStart"/>
+      <w:r>
+        <w:rPr>
+          <w:strike/>
+          <w:lang w:val="es-ES"/>
+        </w:rPr>
+        <w:t>latitude</w:t>
+      </w:r>
+      <w:proofErr w:type="spellEnd"/>
+      <w:r>
+        <w:rPr>
+          <w:lang w:val="es-ES"/>
+        </w:rPr>
+        <w:t xml:space="preserve"> </w:t>
+      </w:r>
+      <w:r>
+        <w:rPr>
+          <w:lang w:val="es-ES"/>
+        </w:rPr>
+        <w:br/>
+        <w:t xml:space="preserve">(cambio) hacer un botón que traiga un personaje </w:t>
+      </w:r>
+      <w:proofErr w:type="spellStart"/>
+      <w:r>
+        <w:rPr>
+          <w:lang w:val="es-ES"/>
+        </w:rPr>
+        <w:t>random</w:t>
+      </w:r>
+      <w:proofErr w:type="spellEnd"/>
+      <w:r>
+        <w:rPr>
+          <w:lang w:val="es-ES"/>
+        </w:rPr>
+        <w:t xml:space="preserve"> de la </w:t>
+      </w:r>
+      <w:proofErr w:type="spellStart"/>
+      <w:r>
+        <w:rPr>
+          <w:b/>
+          <w:lang w:val="es-ES"/>
+        </w:rPr>
+        <w:t>random</w:t>
+      </w:r>
+      <w:proofErr w:type="spellEnd"/>
+      <w:r>
+        <w:rPr>
+          <w:b/>
+          <w:lang w:val="es-ES"/>
+        </w:rPr>
+        <w:t xml:space="preserve"> </w:t>
+      </w:r>
+      <w:proofErr w:type="spellStart"/>
+      <w:r>
+        <w:rPr>
+          <w:b/>
+          <w:lang w:val="es-ES"/>
+        </w:rPr>
+        <w:t>user</w:t>
+      </w:r>
+      <w:proofErr w:type="spellEnd"/>
+      <w:r>
+        <w:rPr>
+          <w:b/>
+          <w:lang w:val="es-ES"/>
+        </w:rPr>
+        <w:t xml:space="preserve"> api</w:t>
+      </w:r>
+      <w:r>
+        <w:rPr>
+          <w:b/>
+          <w:lang w:val="es-ES"/>
+        </w:rPr>
+        <w:br/>
+        <w:t xml:space="preserve">hacer un botón que diga buscar y cuando lo aprietes buscar hace una llama a </w:t>
+      </w:r>
+      <w:proofErr w:type="spellStart"/>
+      <w:r>
+        <w:rPr>
+          <w:b/>
+          <w:lang w:val="es-ES"/>
+        </w:rPr>
+        <w:t>fech</w:t>
+      </w:r>
+      <w:proofErr w:type="spellEnd"/>
+      <w:r>
+        <w:rPr>
+          <w:b/>
+          <w:lang w:val="es-ES"/>
+        </w:rPr>
+        <w:t xml:space="preserve"> a </w:t>
+      </w:r>
+      <w:r>
+        <w:rPr>
+          <w:lang w:val="es-ES"/>
+        </w:rPr>
+        <w:t xml:space="preserve">la </w:t>
+      </w:r>
+      <w:proofErr w:type="spellStart"/>
+      <w:r>
+        <w:rPr>
+          <w:b/>
+          <w:lang w:val="es-ES"/>
+        </w:rPr>
+        <w:t>random</w:t>
+      </w:r>
+      <w:proofErr w:type="spellEnd"/>
+      <w:r>
+        <w:rPr>
+          <w:b/>
+          <w:lang w:val="es-ES"/>
+        </w:rPr>
+        <w:t xml:space="preserve"> </w:t>
+      </w:r>
+      <w:proofErr w:type="spellStart"/>
+      <w:r>
+        <w:rPr>
+          <w:b/>
+          <w:lang w:val="es-ES"/>
+        </w:rPr>
+        <w:t>user</w:t>
+      </w:r>
+      <w:proofErr w:type="spellEnd"/>
+      <w:r>
+        <w:rPr>
+          <w:b/>
+          <w:lang w:val="es-ES"/>
+        </w:rPr>
+        <w:t xml:space="preserve"> y en esa información hay dos datos que hay que buscar </w:t>
+      </w:r>
+      <w:proofErr w:type="spellStart"/>
+      <w:r>
+        <w:rPr>
+          <w:b/>
+          <w:lang w:val="es-ES"/>
+        </w:rPr>
+        <w:t>longitude</w:t>
+      </w:r>
+      <w:proofErr w:type="spellEnd"/>
+      <w:r>
+        <w:rPr>
+          <w:b/>
+          <w:lang w:val="es-ES"/>
+        </w:rPr>
+        <w:t xml:space="preserve"> y latitude</w:t>
+      </w:r>
+      <w:bookmarkStart w:id="0" w:name="_GoBack"/>
+      <w:bookmarkEnd w:id="0"/>
+      <w:r>
+        <w:rPr>
+          <w:b/>
+          <w:lang w:val="es-ES"/>
+        </w:rPr>
+        <w:t xml:space="preserve"> y añadir el nombre de la persona</w:t>
+      </w:r>
+      <w:r>
+        <w:rPr>
+          <w:b/>
+          <w:lang w:val="es-ES"/>
+        </w:rPr>
+        <w:br/>
+        <w:t>&lt;</w:t>
+      </w:r>
+      <w:proofErr w:type="spellStart"/>
+      <w:r>
+        <w:rPr>
+          <w:b/>
+          <w:lang w:val="es-ES"/>
+        </w:rPr>
+        <w:t>table</w:t>
+      </w:r>
+      <w:proofErr w:type="spellEnd"/>
+      <w:r>
+        <w:rPr>
+          <w:b/>
+          <w:lang w:val="es-ES"/>
+        </w:rPr>
+        <w:t>&gt;</w:t>
+      </w:r>
+      <w:r>
+        <w:rPr>
+          <w:b/>
+          <w:lang w:val="es-ES"/>
+        </w:rPr>
+        <w:br/>
+        <w:t xml:space="preserve">  &lt;</w:t>
+      </w:r>
+      <w:proofErr w:type="spellStart"/>
+      <w:r>
+        <w:rPr>
+          <w:b/>
+          <w:lang w:val="es-ES"/>
+        </w:rPr>
+        <w:t>tr</w:t>
+      </w:r>
+      <w:proofErr w:type="spellEnd"/>
+      <w:r>
+        <w:rPr>
+          <w:b/>
+          <w:lang w:val="es-ES"/>
+        </w:rPr>
+        <w:t>&gt;</w:t>
+      </w:r>
+      <w:r>
+        <w:rPr>
+          <w:b/>
+          <w:lang w:val="es-ES"/>
+        </w:rPr>
+        <w:br/>
+        <w:t xml:space="preserve">    &lt;</w:t>
+      </w:r>
+      <w:proofErr w:type="spellStart"/>
+      <w:r>
+        <w:rPr>
+          <w:b/>
+          <w:lang w:val="es-ES"/>
+        </w:rPr>
+        <w:t>td</w:t>
+      </w:r>
+      <w:proofErr w:type="spellEnd"/>
+      <w:r>
+        <w:rPr>
+          <w:b/>
+          <w:lang w:val="es-ES"/>
+        </w:rPr>
+        <w:t>&gt;                          &lt;/</w:t>
+      </w:r>
+      <w:proofErr w:type="spellStart"/>
+      <w:r>
+        <w:rPr>
+          <w:b/>
+          <w:lang w:val="es-ES"/>
+        </w:rPr>
+        <w:t>td</w:t>
+      </w:r>
+      <w:proofErr w:type="spellEnd"/>
+      <w:r>
+        <w:rPr>
+          <w:b/>
+          <w:lang w:val="es-ES"/>
+        </w:rPr>
+        <w:t>&gt;</w:t>
+      </w:r>
+      <w:r>
+        <w:rPr>
+          <w:b/>
+          <w:lang w:val="es-ES"/>
+        </w:rPr>
+        <w:br/>
+        <w:t xml:space="preserve">    &lt;</w:t>
+      </w:r>
+      <w:proofErr w:type="spellStart"/>
+      <w:r>
+        <w:rPr>
+          <w:b/>
+          <w:lang w:val="es-ES"/>
+        </w:rPr>
+        <w:t>td</w:t>
+      </w:r>
+      <w:proofErr w:type="spellEnd"/>
+      <w:r>
+        <w:rPr>
+          <w:b/>
+          <w:lang w:val="es-ES"/>
+        </w:rPr>
+        <w:t>&gt;                          &lt;/</w:t>
+      </w:r>
+      <w:proofErr w:type="spellStart"/>
+      <w:r>
+        <w:rPr>
+          <w:b/>
+          <w:lang w:val="es-ES"/>
+        </w:rPr>
+        <w:t>td</w:t>
+      </w:r>
+      <w:proofErr w:type="spellEnd"/>
+      <w:r>
+        <w:rPr>
+          <w:b/>
+          <w:lang w:val="es-ES"/>
+        </w:rPr>
+        <w:t>&gt;</w:t>
+      </w:r>
+      <w:r>
+        <w:rPr>
+          <w:b/>
+          <w:lang w:val="es-ES"/>
+        </w:rPr>
+        <w:br/>
+        <w:t>&lt;/</w:t>
+      </w:r>
+      <w:proofErr w:type="spellStart"/>
+      <w:r>
+        <w:rPr>
+          <w:b/>
+          <w:lang w:val="es-ES"/>
+        </w:rPr>
+        <w:t>tr</w:t>
+      </w:r>
+      <w:proofErr w:type="spellEnd"/>
+      <w:r>
+        <w:rPr>
+          <w:b/>
+          <w:lang w:val="es-ES"/>
+        </w:rPr>
+        <w:t>&gt;</w:t>
+      </w:r>
+      <w:r>
+        <w:rPr>
+          <w:b/>
+          <w:lang w:val="es-ES"/>
+        </w:rPr>
+        <w:br/>
+      </w:r>
+      <w:proofErr w:type="spellStart"/>
+      <w:r>
+        <w:rPr>
+          <w:b/>
+          <w:lang w:val="es-ES"/>
+        </w:rPr>
+        <w:t>css-trick</w:t>
+      </w:r>
+      <w:proofErr w:type="spellEnd"/>
     </w:p>
   </w:endnote>
 </w:endnotes>
@@ -1510,7 +2129,7 @@
 </file>
 
 <file path=customXml/itemProps1.xml><?xml version="1.0" encoding="utf-8"?>
-<ds:datastoreItem xmlns:ds="http://schemas.openxmlformats.org/officeDocument/2006/customXml" ds:itemID="{E87CF084-BB88-4911-AAF8-62A86C6E57DE}">
+<ds:datastoreItem xmlns:ds="http://schemas.openxmlformats.org/officeDocument/2006/customXml" ds:itemID="{5E54F903-A401-4451-AB29-CD0635D8DFCB}">
   <ds:schemaRefs>
     <ds:schemaRef ds:uri="http://schemas.openxmlformats.org/officeDocument/2006/bibliography"/>
   </ds:schemaRefs>

</xml_diff>